<commit_message>
Added new method for computing the seeing. Added roundness as a criteria for reference image selection. Added the ability to search for non-catalogued variable sources at given positions. Fixed a bug that prevented images being overwritten. Modified PSF width parameters for object detection. Updated documentation.
</commit_message>
<xml_diff>
--- a/Documentation/pyDIA-documentation.docx
+++ b/Documentation/pyDIA-documentation.docx
@@ -40,7 +40,10 @@
         <w:t>University of Canterbury</w:t>
       </w:r>
     </w:p>
-    <w:p/>
+    <w:p>
+      <w:bookmarkStart w:id="0" w:name="_GoBack"/>
+      <w:bookmarkEnd w:id="0"/>
+    </w:p>
     <w:p>
       <w:pPr>
         <w:pStyle w:val="Heading1"/>
@@ -245,23 +248,9 @@
         <w:t xml:space="preserve">I use </w:t>
       </w:r>
       <w:r>
-        <w:t xml:space="preserve">both </w:t>
-      </w:r>
-      <w:r>
-        <w:t xml:space="preserve">the Ureka astronomy software distribution from </w:t>
+        <w:t xml:space="preserve">the Anaconda python distribution from </w:t>
       </w:r>
       <w:hyperlink r:id="rId8" w:history="1">
-        <w:r>
-          <w:rPr>
-            <w:rStyle w:val="Hyperlink"/>
-          </w:rPr>
-          <w:t>http://ssb.stsci.edu/ureka/</w:t>
-        </w:r>
-      </w:hyperlink>
-      <w:r>
-        <w:t xml:space="preserve">, and the Anaconda python distribution from </w:t>
-      </w:r>
-      <w:hyperlink r:id="rId9" w:history="1">
         <w:r>
           <w:rPr>
             <w:rStyle w:val="Hyperlink"/>
@@ -270,9 +259,12 @@
         </w:r>
       </w:hyperlink>
       <w:r>
-        <w:t xml:space="preserve"> with the AstroConda environment from </w:t>
-      </w:r>
-      <w:hyperlink r:id="rId10" w:history="1">
+        <w:t xml:space="preserve"> with the AstroConda environment from</w:t>
+      </w:r>
+      <w:r>
+        <w:t xml:space="preserve"> </w:t>
+      </w:r>
+      <w:hyperlink r:id="rId9" w:history="1">
         <w:r>
           <w:rPr>
             <w:rStyle w:val="Hyperlink"/>
@@ -281,10 +273,15 @@
         </w:r>
       </w:hyperlink>
       <w:r>
-        <w:t>. These both contain</w:t>
-      </w:r>
-      <w:r>
-        <w:t xml:space="preserve"> python2.7 with numpy, scipy, astropy and pyraf. </w:t>
+        <w:t xml:space="preserve">. </w:t>
+      </w:r>
+    </w:p>
+    <w:p>
+      <w:r>
+        <w:t xml:space="preserve">You should follow the Astroconda instructions, installing the Python2.7 version of Anaconda and ensuring that you install the Legacy Software Stack (with IRAF). The Anaconda distribution includes </w:t>
+      </w:r>
+      <w:r>
+        <w:t xml:space="preserve">python2.7 with numpy, scipy, astropy and pyraf. </w:t>
       </w:r>
     </w:p>
     <w:p/>
@@ -292,7 +289,7 @@
       <w:r>
         <w:t xml:space="preserve">Pycuda is available from </w:t>
       </w:r>
-      <w:hyperlink r:id="rId11" w:history="1">
+      <w:hyperlink r:id="rId10" w:history="1">
         <w:r>
           <w:rPr>
             <w:rStyle w:val="Hyperlink"/>
@@ -312,7 +309,7 @@
       <w:r>
         <w:t xml:space="preserve"> software from </w:t>
       </w:r>
-      <w:hyperlink r:id="rId12" w:history="1">
+      <w:hyperlink r:id="rId11" w:history="1">
         <w:r>
           <w:rPr>
             <w:rStyle w:val="Hyperlink"/>
@@ -341,40 +338,63 @@
     </w:p>
     <w:p/>
     <w:p>
+      <w:pPr>
+        <w:rPr>
+          <w:lang w:val="en-US"/>
+        </w:rPr>
+      </w:pPr>
       <w:r>
         <w:t>pyDIA</w:t>
       </w:r>
       <w:r>
-        <w:t xml:space="preserve"> can be obtained from MDA in the form of a </w:t>
-      </w:r>
-      <w:r>
-        <w:t xml:space="preserve">compressed </w:t>
-      </w:r>
-      <w:r>
-        <w:t>tar file, pyDIA.tar.</w:t>
-      </w:r>
-      <w:r>
-        <w:t>gz, or from http://www2.phys.canterbury.ac.nz/~mda45/pyDIA/pyDIA.tar.gz.</w:t>
-      </w:r>
-      <w:r>
-        <w:t xml:space="preserve"> This can be unpacked to any suitable location on your computer by typing</w:t>
-      </w:r>
-    </w:p>
-    <w:p>
-      <w:r>
-        <w:t>tar xf pyDIA.tar</w:t>
-      </w:r>
-    </w:p>
-    <w:p/>
-    <w:p>
-      <w:r>
-        <w:t>This will result in a simple directory structure</w:t>
-      </w:r>
-    </w:p>
-    <w:p/>
-    <w:p>
-      <w:r>
-        <w:t>pyDIA:</w:t>
+        <w:t xml:space="preserve"> </w:t>
+      </w:r>
+      <w:r>
+        <w:rPr>
+          <w:lang w:val="en-US"/>
+        </w:rPr>
+        <w:t xml:space="preserve">should be downloaded from the github repository, https://github.com/MichaelDAlbrow/pyDIA. </w:t>
+      </w:r>
+    </w:p>
+    <w:p>
+      <w:pPr>
+        <w:rPr>
+          <w:lang w:val="en-US"/>
+        </w:rPr>
+      </w:pPr>
+    </w:p>
+    <w:p>
+      <w:pPr>
+        <w:rPr>
+          <w:lang w:val="en-US"/>
+        </w:rPr>
+      </w:pPr>
+      <w:r>
+        <w:rPr>
+          <w:lang w:val="en-US"/>
+        </w:rPr>
+        <w:t xml:space="preserve">This will result in a simple directory structure </w:t>
+      </w:r>
+    </w:p>
+    <w:p>
+      <w:pPr>
+        <w:rPr>
+          <w:lang w:val="en-US"/>
+        </w:rPr>
+      </w:pPr>
+    </w:p>
+    <w:p>
+      <w:pPr>
+        <w:rPr>
+          <w:lang w:val="en-US"/>
+        </w:rPr>
+      </w:pPr>
+      <w:r>
+        <w:rPr>
+          <w:lang w:val="en-US"/>
+        </w:rPr>
+        <w:t>Code: +</w:t>
       </w:r>
     </w:p>
     <w:p>
@@ -452,7 +472,21 @@
         <w:ind w:firstLine="720"/>
       </w:pPr>
       <w:r>
-        <w:t>cuda_functions.py</w:t>
+        <w:t>cuda_functions</w:t>
+      </w:r>
+      <w:r>
+        <w:t>_sp</w:t>
+      </w:r>
+      <w:r>
+        <w:t>.py</w:t>
+      </w:r>
+    </w:p>
+    <w:p>
+      <w:pPr>
+        <w:ind w:firstLine="720"/>
+      </w:pPr>
+      <w:r>
+        <w:t>cuda_functions_dp.py</w:t>
       </w:r>
     </w:p>
     <w:p>
@@ -526,8 +560,119 @@
     </w:p>
     <w:p/>
     <w:p>
-      <w:r>
-        <w:t xml:space="preserve">To prepare both CPU and GPU versions, just type “make”. </w:t>
+      <w:pPr>
+        <w:rPr>
+          <w:lang w:val="en-US"/>
+        </w:rPr>
+      </w:pPr>
+      <w:r>
+        <w:rPr>
+          <w:lang w:val="en-US"/>
+        </w:rPr>
+        <w:t xml:space="preserve">To prepare pyDIA, just type: </w:t>
+      </w:r>
+    </w:p>
+    <w:p>
+      <w:pPr>
+        <w:rPr>
+          <w:lang w:val="en-US"/>
+        </w:rPr>
+      </w:pPr>
+    </w:p>
+    <w:p>
+      <w:pPr>
+        <w:ind w:firstLine="720"/>
+        <w:rPr>
+          <w:lang w:val="en-US"/>
+        </w:rPr>
+      </w:pPr>
+      <w:r>
+        <w:rPr>
+          <w:lang w:val="en-US"/>
+        </w:rPr>
+        <w:t>make CPU; +</w:t>
+      </w:r>
+      <w:r>
+        <w:rPr>
+          <w:lang w:val="en-US"/>
+        </w:rPr>
+        <w:tab/>
+      </w:r>
+    </w:p>
+    <w:p>
+      <w:pPr>
+        <w:ind w:firstLine="720"/>
+        <w:rPr>
+          <w:lang w:val="en-US"/>
+        </w:rPr>
+      </w:pPr>
+      <w:r>
+        <w:rPr>
+          <w:lang w:val="en-US"/>
+        </w:rPr>
+        <w:t xml:space="preserve">make GPU_single; or </w:t>
+      </w:r>
+    </w:p>
+    <w:p>
+      <w:pPr>
+        <w:ind w:firstLine="720"/>
+        <w:rPr>
+          <w:lang w:val="en-US"/>
+        </w:rPr>
+      </w:pPr>
+      <w:r>
+        <w:rPr>
+          <w:lang w:val="en-US"/>
+        </w:rPr>
+        <w:t>make GPU_double,</w:t>
+      </w:r>
+    </w:p>
+    <w:p>
+      <w:pPr>
+        <w:ind w:firstLine="720"/>
+        <w:rPr>
+          <w:lang w:val="en-US"/>
+        </w:rPr>
+      </w:pPr>
+      <w:r>
+        <w:rPr>
+          <w:lang w:val="en-US"/>
+        </w:rPr>
+        <w:t xml:space="preserve"> </w:t>
+      </w:r>
+    </w:p>
+    <w:p>
+      <w:pPr>
+        <w:rPr>
+          <w:lang w:val="en-US"/>
+        </w:rPr>
+      </w:pPr>
+      <w:r>
+        <w:rPr>
+          <w:lang w:val="en-US"/>
+        </w:rPr>
+        <w:t xml:space="preserve">for the CPU version or the single or double precision GPU versions. </w:t>
+      </w:r>
+    </w:p>
+    <w:p>
+      <w:r>
+        <w:t xml:space="preserve">You can have the </w:t>
+      </w:r>
+      <w:r>
+        <w:t xml:space="preserve">CPU </w:t>
+      </w:r>
+      <w:r>
+        <w:t xml:space="preserve">version </w:t>
+      </w:r>
+      <w:r>
+        <w:t xml:space="preserve">and </w:t>
+      </w:r>
+      <w:r>
+        <w:t>one of the GPU versions installed at one time</w:t>
+      </w:r>
+      <w:r>
+        <w:t xml:space="preserve">. </w:t>
       </w:r>
     </w:p>
     <w:p>
@@ -1046,15 +1191,7 @@
                 <w:sz w:val="20"/>
                 <w:szCs w:val="20"/>
               </w:rPr>
-              <w:t>use_GPU</w:t>
-            </w:r>
-            <w:r>
-              <w:rPr>
-                <w:rFonts w:ascii="Courier" w:hAnsi="Courier"/>
-                <w:sz w:val="20"/>
-                <w:szCs w:val="20"/>
-              </w:rPr>
-              <w:t xml:space="preserve"> = False</w:t>
+              <w:t>use_GPU = False</w:t>
             </w:r>
           </w:p>
           <w:p>
@@ -5780,11 +5917,11 @@
       <w:tr>
         <w:tc>
           <w:tcPr>
+            <w:cnfStyle w:val="001000000000" w:firstRow="0" w:lastRow="0" w:firstColumn="1" w:lastColumn="0" w:oddVBand="0" w:evenVBand="0" w:oddHBand="0" w:evenHBand="0" w:firstRowFirstColumn="0" w:firstRowLastColumn="0" w:lastRowFirstColumn="0" w:lastRowLastColumn="0"/>
             <w:tcW w:w="2762" w:type="dxa"/>
           </w:tcPr>
           <w:p>
             <w:pPr>
-              <w:cnfStyle w:val="001000000000" w:firstRow="0" w:lastRow="0" w:firstColumn="1" w:lastColumn="0" w:oddVBand="0" w:evenVBand="0" w:oddHBand="0" w:evenHBand="0" w:firstRowFirstColumn="0" w:firstRowLastColumn="0" w:lastRowFirstColumn="0" w:lastRowLastColumn="0"/>
               <w:rPr>
                 <w:b w:val="0"/>
               </w:rPr>
@@ -5802,14 +5939,15 @@
             <w:tcW w:w="2172" w:type="dxa"/>
           </w:tcPr>
           <w:p>
+            <w:pPr>
+              <w:cnfStyle w:val="000000000000" w:firstRow="0" w:lastRow="0" w:firstColumn="0" w:lastColumn="0" w:oddVBand="0" w:evenVBand="0" w:oddHBand="0" w:evenHBand="0" w:firstRowFirstColumn="0" w:firstRowLastColumn="0" w:lastRowFirstColumn="0" w:lastRowLastColumn="0"/>
+            </w:pPr>
             <w:r>
               <w:t>1.</w:t>
             </w:r>
             <w:r>
               <w:t>3</w:t>
             </w:r>
-            <w:bookmarkStart w:id="0" w:name="_GoBack"/>
-            <w:bookmarkEnd w:id="0"/>
           </w:p>
         </w:tc>
         <w:tc>
@@ -5817,6 +5955,9 @@
             <w:tcW w:w="3922" w:type="dxa"/>
           </w:tcPr>
           <w:p>
+            <w:pPr>
+              <w:cnfStyle w:val="000000000000" w:firstRow="0" w:lastRow="0" w:firstColumn="0" w:lastColumn="0" w:oddVBand="0" w:evenVBand="0" w:oddHBand="0" w:evenHBand="0" w:firstRowFirstColumn="0" w:firstRowLastColumn="0" w:lastRowFirstColumn="0" w:lastRowLastColumn="0"/>
+            </w:pPr>
             <w:r>
               <w:t>Minimum FWHM for images to be included in the photometric reference</w:t>
             </w:r>

</xml_diff>